<commit_message>
homework 4 in progress
</commit_message>
<xml_diff>
--- a/syllabi/tentative_schedule.docx
+++ b/syllabi/tentative_schedule.docx
@@ -29,7 +29,10 @@
         </w:numPr>
       </w:pPr>
       <w:r>
-        <w:t>Monday 10/14/2024</w:t>
+        <w:t>Wednesday 10/23/2024</w:t>
+      </w:r>
+      <w:r>
+        <w:t xml:space="preserve"> – Chapter 7.1</w:t>
       </w:r>
     </w:p>
     <w:p>
@@ -41,7 +44,22 @@
         </w:numPr>
       </w:pPr>
       <w:r>
-        <w:t>Review Chapters 1</w:t>
+        <w:t>Review Homework 3 answer key??</w:t>
+      </w:r>
+    </w:p>
+    <w:p>
+      <w:pPr>
+        <w:pStyle w:val="ListParagraph"/>
+        <w:numPr>
+          <w:ilvl w:val="0"/>
+          <w:numId w:val="1"/>
+        </w:numPr>
+      </w:pPr>
+      <w:r>
+        <w:t>Friday 10/25/2024</w:t>
+      </w:r>
+      <w:r>
+        <w:t xml:space="preserve"> – Chapter 7.1-7.2</w:t>
       </w:r>
     </w:p>
     <w:p>
@@ -53,7 +71,7 @@
         </w:numPr>
       </w:pPr>
       <w:r>
-        <w:t>Review Homework 1</w:t>
+        <w:t>Homework 4 covering Chapter 5 due by 6pm</w:t>
       </w:r>
     </w:p>
     <w:p>
@@ -65,7 +83,22 @@
         </w:numPr>
       </w:pPr>
       <w:r>
-        <w:t>Review Chapter 2</w:t>
+        <w:t>Assign Homework 5 covering Chapter 6??</w:t>
+      </w:r>
+    </w:p>
+    <w:p>
+      <w:pPr>
+        <w:pStyle w:val="ListParagraph"/>
+        <w:numPr>
+          <w:ilvl w:val="0"/>
+          <w:numId w:val="1"/>
+        </w:numPr>
+      </w:pPr>
+      <w:r>
+        <w:t>Monday 10/28/2024</w:t>
+      </w:r>
+      <w:r>
+        <w:t xml:space="preserve"> – Chapter 7.2-7.3</w:t>
       </w:r>
     </w:p>
     <w:p>
@@ -77,7 +110,37 @@
         </w:numPr>
       </w:pPr>
       <w:r>
-        <w:t>Review Homework 2</w:t>
+        <w:t>Assign Homework 5 covering Chapter 6??</w:t>
+      </w:r>
+    </w:p>
+    <w:p>
+      <w:pPr>
+        <w:pStyle w:val="ListParagraph"/>
+        <w:numPr>
+          <w:ilvl w:val="0"/>
+          <w:numId w:val="1"/>
+        </w:numPr>
+      </w:pPr>
+      <w:r>
+        <w:t>Wednesday 10/30/2024</w:t>
+      </w:r>
+      <w:r>
+        <w:t xml:space="preserve"> – Chapter 7.3, 7.5</w:t>
+      </w:r>
+    </w:p>
+    <w:p>
+      <w:pPr>
+        <w:pStyle w:val="ListParagraph"/>
+        <w:numPr>
+          <w:ilvl w:val="0"/>
+          <w:numId w:val="1"/>
+        </w:numPr>
+      </w:pPr>
+      <w:r>
+        <w:t>Friday 11/01/2024</w:t>
+      </w:r>
+      <w:r>
+        <w:t xml:space="preserve"> – Chapter 7.5, Chapter 7 Review</w:t>
       </w:r>
     </w:p>
     <w:p>
@@ -89,7 +152,22 @@
         </w:numPr>
       </w:pPr>
       <w:r>
-        <w:t>Review Chapter 3</w:t>
+        <w:t>Homework 5 on Chapter 6 due by 6pm</w:t>
+      </w:r>
+    </w:p>
+    <w:p>
+      <w:pPr>
+        <w:pStyle w:val="ListParagraph"/>
+        <w:numPr>
+          <w:ilvl w:val="0"/>
+          <w:numId w:val="1"/>
+        </w:numPr>
+      </w:pPr>
+      <w:r>
+        <w:t>Monday 11/04/2024</w:t>
+      </w:r>
+      <w:r>
+        <w:t xml:space="preserve"> – Chapter 8.1 – 8.2</w:t>
       </w:r>
     </w:p>
     <w:p>
@@ -101,7 +179,34 @@
         </w:numPr>
       </w:pPr>
       <w:r>
-        <w:t>Review Chapter 4</w:t>
+        <w:t>Assign Homework 6 covering Chapter 7??</w:t>
+      </w:r>
+    </w:p>
+    <w:p>
+      <w:pPr>
+        <w:pStyle w:val="ListParagraph"/>
+        <w:numPr>
+          <w:ilvl w:val="0"/>
+          <w:numId w:val="1"/>
+        </w:numPr>
+      </w:pPr>
+      <w:r>
+        <w:t>Wednesday 11/06/2024</w:t>
+      </w:r>
+      <w:r>
+        <w:t xml:space="preserve"> – Chapter 8.2, Review</w:t>
+      </w:r>
+    </w:p>
+    <w:p>
+      <w:pPr>
+        <w:pStyle w:val="ListParagraph"/>
+        <w:numPr>
+          <w:ilvl w:val="0"/>
+          <w:numId w:val="1"/>
+        </w:numPr>
+      </w:pPr>
+      <w:r>
+        <w:t>Friday 11/08/2024</w:t>
       </w:r>
     </w:p>
     <w:p>
@@ -113,7 +218,31 @@
         </w:numPr>
       </w:pPr>
       <w:r>
-        <w:t>Introduce Homework 3</w:t>
+        <w:t>Buffer day</w:t>
+      </w:r>
+    </w:p>
+    <w:p>
+      <w:pPr>
+        <w:pStyle w:val="ListParagraph"/>
+        <w:numPr>
+          <w:ilvl w:val="1"/>
+          <w:numId w:val="1"/>
+        </w:numPr>
+      </w:pPr>
+      <w:r>
+        <w:t>Homework 6 on Chapter 7 due by 6pm</w:t>
+      </w:r>
+    </w:p>
+    <w:p>
+      <w:pPr>
+        <w:pStyle w:val="ListParagraph"/>
+        <w:numPr>
+          <w:ilvl w:val="1"/>
+          <w:numId w:val="1"/>
+        </w:numPr>
+      </w:pPr>
+      <w:r>
+        <w:t>Assign Homework 7 covering Chapter 8??</w:t>
       </w:r>
     </w:p>
     <w:p>
@@ -125,7 +254,7 @@
         </w:numPr>
       </w:pPr>
       <w:r>
-        <w:t>Wednesday 10/16/2024</w:t>
+        <w:t>Monday 11/11/2024</w:t>
       </w:r>
     </w:p>
     <w:p>
@@ -137,7 +266,7 @@
         </w:numPr>
       </w:pPr>
       <w:r>
-        <w:t>Review Chapter 4</w:t>
+        <w:t>Buffer day</w:t>
       </w:r>
     </w:p>
     <w:p>
@@ -149,7 +278,19 @@
         </w:numPr>
       </w:pPr>
       <w:r>
-        <w:t>Review Chapter 5</w:t>
+        <w:t>Assign Homework 7 covering Chapter 8</w:t>
+      </w:r>
+    </w:p>
+    <w:p>
+      <w:pPr>
+        <w:pStyle w:val="ListParagraph"/>
+        <w:numPr>
+          <w:ilvl w:val="0"/>
+          <w:numId w:val="1"/>
+        </w:numPr>
+      </w:pPr>
+      <w:r>
+        <w:t>Wednesday 11/13/2024</w:t>
       </w:r>
     </w:p>
     <w:p>
@@ -161,7 +302,7 @@
         </w:numPr>
       </w:pPr>
       <w:r>
-        <w:t>AMA Review Session</w:t>
+        <w:t xml:space="preserve">Review Chapter 6 </w:t>
       </w:r>
     </w:p>
     <w:p>
@@ -173,7 +314,19 @@
         </w:numPr>
       </w:pPr>
       <w:r>
-        <w:t>Survey</w:t>
+        <w:t>Review Chapter 7</w:t>
+      </w:r>
+    </w:p>
+    <w:p>
+      <w:pPr>
+        <w:pStyle w:val="ListParagraph"/>
+        <w:numPr>
+          <w:ilvl w:val="1"/>
+          <w:numId w:val="1"/>
+        </w:numPr>
+      </w:pPr>
+      <w:r>
+        <w:t>Review Chapter 8</w:t>
       </w:r>
     </w:p>
     <w:p>
@@ -185,10 +338,7 @@
         </w:numPr>
       </w:pPr>
       <w:r>
-        <w:t>Friday 10/18/2024</w:t>
-      </w:r>
-      <w:r>
-        <w:t xml:space="preserve"> – Chapter 6.2, 6.4</w:t>
+        <w:t>Friday 11/15/2024</w:t>
       </w:r>
     </w:p>
     <w:p>
@@ -200,7 +350,7 @@
         </w:numPr>
       </w:pPr>
       <w:r>
-        <w:t>Homework 3 due by 6pm</w:t>
+        <w:t>Quiz</w:t>
       </w:r>
     </w:p>
     <w:p>
@@ -212,43 +362,19 @@
         </w:numPr>
       </w:pPr>
       <w:r>
-        <w:t>Hypothesis testing for 2 proportions</w:t>
-      </w:r>
-    </w:p>
-    <w:p>
-      <w:pPr>
-        <w:pStyle w:val="ListParagraph"/>
-        <w:numPr>
-          <w:ilvl w:val="2"/>
-          <w:numId w:val="1"/>
-        </w:numPr>
-      </w:pPr>
-      <w:r>
-        <w:t>Sampling distribution of 2 proportions</w:t>
-      </w:r>
-    </w:p>
-    <w:p>
-      <w:pPr>
-        <w:pStyle w:val="ListParagraph"/>
-        <w:numPr>
-          <w:ilvl w:val="2"/>
-          <w:numId w:val="1"/>
-        </w:numPr>
-      </w:pPr>
-      <w:r>
-        <w:t>Confidence intervals for difference between 2 proportions</w:t>
-      </w:r>
-    </w:p>
-    <w:p>
-      <w:pPr>
-        <w:pStyle w:val="ListParagraph"/>
-        <w:numPr>
-          <w:ilvl w:val="2"/>
-          <w:numId w:val="1"/>
-        </w:numPr>
-      </w:pPr>
-      <w:r>
-        <w:t>Hypothesis tests for 2 proportions</w:t>
+        <w:t>Review quiz</w:t>
+      </w:r>
+    </w:p>
+    <w:p>
+      <w:pPr>
+        <w:pStyle w:val="ListParagraph"/>
+        <w:numPr>
+          <w:ilvl w:val="0"/>
+          <w:numId w:val="1"/>
+        </w:numPr>
+      </w:pPr>
+      <w:r>
+        <w:t>Monday 11/18/2024</w:t>
       </w:r>
     </w:p>
     <w:p>
@@ -260,491 +386,7 @@
         </w:numPr>
       </w:pPr>
       <w:r>
-        <w:t>Independence in 2-way tables</w:t>
-      </w:r>
-    </w:p>
-    <w:p>
-      <w:pPr>
-        <w:pStyle w:val="ListParagraph"/>
-        <w:numPr>
-          <w:ilvl w:val="2"/>
-          <w:numId w:val="1"/>
-        </w:numPr>
-      </w:pPr>
-      <w:r>
-        <w:t>Expected counts</w:t>
-      </w:r>
-    </w:p>
-    <w:p>
-      <w:pPr>
-        <w:pStyle w:val="ListParagraph"/>
-        <w:numPr>
-          <w:ilvl w:val="2"/>
-          <w:numId w:val="1"/>
-        </w:numPr>
-      </w:pPr>
-      <w:r>
-        <w:t>Chi-square test for 2-way tables</w:t>
-      </w:r>
-    </w:p>
-    <w:p>
-      <w:pPr>
-        <w:pStyle w:val="ListParagraph"/>
-        <w:numPr>
-          <w:ilvl w:val="1"/>
-          <w:numId w:val="1"/>
-        </w:numPr>
-      </w:pPr>
-      <w:r>
-        <w:t>Assign Homework 4 covering Chapter 5</w:t>
-      </w:r>
-      <w:r>
-        <w:t>??</w:t>
-      </w:r>
-    </w:p>
-    <w:p>
-      <w:pPr>
-        <w:pStyle w:val="ListParagraph"/>
-        <w:numPr>
-          <w:ilvl w:val="0"/>
-          <w:numId w:val="1"/>
-        </w:numPr>
-      </w:pPr>
-      <w:r>
-        <w:t>Monday 10/21/2024</w:t>
-      </w:r>
-      <w:r>
-        <w:t xml:space="preserve"> – Finish Chapter 6</w:t>
-      </w:r>
-    </w:p>
-    <w:p>
-      <w:pPr>
-        <w:pStyle w:val="ListParagraph"/>
-        <w:numPr>
-          <w:ilvl w:val="1"/>
-          <w:numId w:val="1"/>
-        </w:numPr>
-      </w:pPr>
-      <w:r>
-        <w:t>Any remaining topics from Chapter 6</w:t>
-      </w:r>
-    </w:p>
-    <w:p>
-      <w:pPr>
-        <w:pStyle w:val="ListParagraph"/>
-        <w:numPr>
-          <w:ilvl w:val="1"/>
-          <w:numId w:val="1"/>
-        </w:numPr>
-      </w:pPr>
-      <w:r>
-        <w:t>Any remaining topics from Survey</w:t>
-      </w:r>
-    </w:p>
-    <w:p>
-      <w:pPr>
-        <w:pStyle w:val="ListParagraph"/>
-        <w:numPr>
-          <w:ilvl w:val="1"/>
-          <w:numId w:val="1"/>
-        </w:numPr>
-      </w:pPr>
-      <w:r>
-        <w:t>Political polling</w:t>
-      </w:r>
-    </w:p>
-    <w:p>
-      <w:pPr>
-        <w:pStyle w:val="ListParagraph"/>
-        <w:numPr>
-          <w:ilvl w:val="1"/>
-          <w:numId w:val="1"/>
-        </w:numPr>
-      </w:pPr>
-      <w:r>
-        <w:t>Assign Homework 4 covering Chapter 5</w:t>
-      </w:r>
-    </w:p>
-    <w:p>
-      <w:pPr>
-        <w:pStyle w:val="ListParagraph"/>
-        <w:numPr>
-          <w:ilvl w:val="0"/>
-          <w:numId w:val="1"/>
-        </w:numPr>
-      </w:pPr>
-      <w:r>
-        <w:t>Wednesday 10/23/2024</w:t>
-      </w:r>
-      <w:r>
-        <w:t xml:space="preserve"> – Chapter 7.1</w:t>
-      </w:r>
-    </w:p>
-    <w:p>
-      <w:pPr>
-        <w:pStyle w:val="ListParagraph"/>
-        <w:numPr>
-          <w:ilvl w:val="1"/>
-          <w:numId w:val="1"/>
-        </w:numPr>
-      </w:pPr>
-      <w:r>
-        <w:t>Review Homework 3 answer key??</w:t>
-      </w:r>
-    </w:p>
-    <w:p>
-      <w:pPr>
-        <w:pStyle w:val="ListParagraph"/>
-        <w:numPr>
-          <w:ilvl w:val="0"/>
-          <w:numId w:val="1"/>
-        </w:numPr>
-      </w:pPr>
-      <w:r>
-        <w:t>Friday 10/25/2024</w:t>
-      </w:r>
-      <w:r>
-        <w:t xml:space="preserve"> – Chapter 7.1-7.2</w:t>
-      </w:r>
-    </w:p>
-    <w:p>
-      <w:pPr>
-        <w:pStyle w:val="ListParagraph"/>
-        <w:numPr>
-          <w:ilvl w:val="1"/>
-          <w:numId w:val="1"/>
-        </w:numPr>
-      </w:pPr>
-      <w:r>
-        <w:t>Homework 4 covering Chapter 5 due by 6pm</w:t>
-      </w:r>
-    </w:p>
-    <w:p>
-      <w:pPr>
-        <w:pStyle w:val="ListParagraph"/>
-        <w:numPr>
-          <w:ilvl w:val="1"/>
-          <w:numId w:val="1"/>
-        </w:numPr>
-      </w:pPr>
-      <w:r>
-        <w:t>Assign Homework 5 covering Chapter 6??</w:t>
-      </w:r>
-    </w:p>
-    <w:p>
-      <w:pPr>
-        <w:pStyle w:val="ListParagraph"/>
-        <w:numPr>
-          <w:ilvl w:val="0"/>
-          <w:numId w:val="1"/>
-        </w:numPr>
-      </w:pPr>
-      <w:r>
-        <w:t>Monday 10/28/2024</w:t>
-      </w:r>
-      <w:r>
-        <w:t xml:space="preserve"> – Chapter 7.2-7.3</w:t>
-      </w:r>
-    </w:p>
-    <w:p>
-      <w:pPr>
-        <w:pStyle w:val="ListParagraph"/>
-        <w:numPr>
-          <w:ilvl w:val="1"/>
-          <w:numId w:val="1"/>
-        </w:numPr>
-      </w:pPr>
-      <w:r>
-        <w:t>Assign Homework 5 covering Chapter 6??</w:t>
-      </w:r>
-    </w:p>
-    <w:p>
-      <w:pPr>
-        <w:pStyle w:val="ListParagraph"/>
-        <w:numPr>
-          <w:ilvl w:val="0"/>
-          <w:numId w:val="1"/>
-        </w:numPr>
-      </w:pPr>
-      <w:r>
-        <w:t>Wednesday 10/30/2024</w:t>
-      </w:r>
-      <w:r>
-        <w:t xml:space="preserve"> – Chapter 7.3, 7.5</w:t>
-      </w:r>
-    </w:p>
-    <w:p>
-      <w:pPr>
-        <w:pStyle w:val="ListParagraph"/>
-        <w:numPr>
-          <w:ilvl w:val="0"/>
-          <w:numId w:val="1"/>
-        </w:numPr>
-      </w:pPr>
-      <w:r>
-        <w:lastRenderedPageBreak/>
-        <w:t>Friday 11/01/2024</w:t>
-      </w:r>
-      <w:r>
-        <w:t xml:space="preserve"> – Chapter 7.5, Chapter 7 Review</w:t>
-      </w:r>
-    </w:p>
-    <w:p>
-      <w:pPr>
-        <w:pStyle w:val="ListParagraph"/>
-        <w:numPr>
-          <w:ilvl w:val="1"/>
-          <w:numId w:val="1"/>
-        </w:numPr>
-      </w:pPr>
-      <w:r>
-        <w:t>Homework 5 on Chapter 6 due by 6pm</w:t>
-      </w:r>
-    </w:p>
-    <w:p>
-      <w:pPr>
-        <w:pStyle w:val="ListParagraph"/>
-        <w:numPr>
-          <w:ilvl w:val="1"/>
-          <w:numId w:val="1"/>
-        </w:numPr>
-      </w:pPr>
-      <w:r>
-        <w:t>Assign Homework 6 covering Chapter 7??</w:t>
-      </w:r>
-    </w:p>
-    <w:p>
-      <w:pPr>
-        <w:pStyle w:val="ListParagraph"/>
-        <w:numPr>
-          <w:ilvl w:val="0"/>
-          <w:numId w:val="1"/>
-        </w:numPr>
-      </w:pPr>
-      <w:r>
-        <w:t>Monday 11/04/2024</w:t>
-      </w:r>
-      <w:r>
-        <w:t xml:space="preserve"> – Chapter 8.1 – 8.2</w:t>
-      </w:r>
-    </w:p>
-    <w:p>
-      <w:pPr>
-        <w:pStyle w:val="ListParagraph"/>
-        <w:numPr>
-          <w:ilvl w:val="1"/>
-          <w:numId w:val="1"/>
-        </w:numPr>
-      </w:pPr>
-      <w:r>
-        <w:t>Assign Homework 6 covering Chapter 7??</w:t>
-      </w:r>
-    </w:p>
-    <w:p>
-      <w:pPr>
-        <w:pStyle w:val="ListParagraph"/>
-        <w:numPr>
-          <w:ilvl w:val="0"/>
-          <w:numId w:val="1"/>
-        </w:numPr>
-      </w:pPr>
-      <w:r>
-        <w:t>Wednesday 11/06/2024</w:t>
-      </w:r>
-      <w:r>
-        <w:t xml:space="preserve"> – Chapter 8.2, Review</w:t>
-      </w:r>
-    </w:p>
-    <w:p>
-      <w:pPr>
-        <w:pStyle w:val="ListParagraph"/>
-        <w:numPr>
-          <w:ilvl w:val="0"/>
-          <w:numId w:val="1"/>
-        </w:numPr>
-      </w:pPr>
-      <w:r>
-        <w:t>Friday 11/08/2024</w:t>
-      </w:r>
-    </w:p>
-    <w:p>
-      <w:pPr>
-        <w:pStyle w:val="ListParagraph"/>
-        <w:numPr>
-          <w:ilvl w:val="1"/>
-          <w:numId w:val="1"/>
-        </w:numPr>
-      </w:pPr>
-      <w:r>
-        <w:t>Buffer day</w:t>
-      </w:r>
-    </w:p>
-    <w:p>
-      <w:pPr>
-        <w:pStyle w:val="ListParagraph"/>
-        <w:numPr>
-          <w:ilvl w:val="1"/>
-          <w:numId w:val="1"/>
-        </w:numPr>
-      </w:pPr>
-      <w:r>
-        <w:t>Homework 6 on Chapter 7 due by 6pm</w:t>
-      </w:r>
-    </w:p>
-    <w:p>
-      <w:pPr>
-        <w:pStyle w:val="ListParagraph"/>
-        <w:numPr>
-          <w:ilvl w:val="1"/>
-          <w:numId w:val="1"/>
-        </w:numPr>
-      </w:pPr>
-      <w:r>
-        <w:t>Assign Homework 7 covering Chapter 8??</w:t>
-      </w:r>
-    </w:p>
-    <w:p>
-      <w:pPr>
-        <w:pStyle w:val="ListParagraph"/>
-        <w:numPr>
-          <w:ilvl w:val="0"/>
-          <w:numId w:val="1"/>
-        </w:numPr>
-      </w:pPr>
-      <w:r>
-        <w:t>Monday 11/11/2024</w:t>
-      </w:r>
-    </w:p>
-    <w:p>
-      <w:pPr>
-        <w:pStyle w:val="ListParagraph"/>
-        <w:numPr>
-          <w:ilvl w:val="1"/>
-          <w:numId w:val="1"/>
-        </w:numPr>
-      </w:pPr>
-      <w:r>
-        <w:t>Buffer day</w:t>
-      </w:r>
-    </w:p>
-    <w:p>
-      <w:pPr>
-        <w:pStyle w:val="ListParagraph"/>
-        <w:numPr>
-          <w:ilvl w:val="1"/>
-          <w:numId w:val="1"/>
-        </w:numPr>
-      </w:pPr>
-      <w:r>
-        <w:t>Assign Homework 7 covering Chapter 8</w:t>
-      </w:r>
-    </w:p>
-    <w:p>
-      <w:pPr>
-        <w:pStyle w:val="ListParagraph"/>
-        <w:numPr>
-          <w:ilvl w:val="0"/>
-          <w:numId w:val="1"/>
-        </w:numPr>
-      </w:pPr>
-      <w:r>
-        <w:t>Wednesday 11/13/2024</w:t>
-      </w:r>
-    </w:p>
-    <w:p>
-      <w:pPr>
-        <w:pStyle w:val="ListParagraph"/>
-        <w:numPr>
-          <w:ilvl w:val="1"/>
-          <w:numId w:val="1"/>
-        </w:numPr>
-      </w:pPr>
-      <w:r>
-        <w:t xml:space="preserve">Review Chapter 6 </w:t>
-      </w:r>
-    </w:p>
-    <w:p>
-      <w:pPr>
-        <w:pStyle w:val="ListParagraph"/>
-        <w:numPr>
-          <w:ilvl w:val="1"/>
-          <w:numId w:val="1"/>
-        </w:numPr>
-      </w:pPr>
-      <w:r>
-        <w:t>Review Chapter 7</w:t>
-      </w:r>
-    </w:p>
-    <w:p>
-      <w:pPr>
-        <w:pStyle w:val="ListParagraph"/>
-        <w:numPr>
-          <w:ilvl w:val="1"/>
-          <w:numId w:val="1"/>
-        </w:numPr>
-      </w:pPr>
-      <w:r>
-        <w:t>Review Chapter 8</w:t>
-      </w:r>
-    </w:p>
-    <w:p>
-      <w:pPr>
-        <w:pStyle w:val="ListParagraph"/>
-        <w:numPr>
-          <w:ilvl w:val="0"/>
-          <w:numId w:val="1"/>
-        </w:numPr>
-      </w:pPr>
-      <w:r>
-        <w:t>Friday 11/15/2024</w:t>
-      </w:r>
-    </w:p>
-    <w:p>
-      <w:pPr>
-        <w:pStyle w:val="ListParagraph"/>
-        <w:numPr>
-          <w:ilvl w:val="1"/>
-          <w:numId w:val="1"/>
-        </w:numPr>
-      </w:pPr>
-      <w:r>
-        <w:t>AMA Review Session</w:t>
-      </w:r>
-    </w:p>
-    <w:p>
-      <w:pPr>
-        <w:pStyle w:val="ListParagraph"/>
-        <w:numPr>
-          <w:ilvl w:val="1"/>
-          <w:numId w:val="1"/>
-        </w:numPr>
-      </w:pPr>
-      <w:r>
-        <w:t>Homework 7 on Chapter 8 due by 6pm</w:t>
-      </w:r>
-    </w:p>
-    <w:p>
-      <w:pPr>
-        <w:pStyle w:val="ListParagraph"/>
-        <w:numPr>
-          <w:ilvl w:val="1"/>
-          <w:numId w:val="1"/>
-        </w:numPr>
-      </w:pPr>
-      <w:r>
-        <w:t>Survey</w:t>
-      </w:r>
-    </w:p>
-    <w:p>
-      <w:pPr>
-        <w:pStyle w:val="ListParagraph"/>
-        <w:numPr>
-          <w:ilvl w:val="0"/>
-          <w:numId w:val="1"/>
-        </w:numPr>
-      </w:pPr>
-      <w:r>
-        <w:t>Monday 11/18/2024</w:t>
+        <w:t>Review Quiz</w:t>
       </w:r>
     </w:p>
     <w:p>

</xml_diff>